<commit_message>
Ready for Code Optimizing.
</commit_message>
<xml_diff>
--- a/5、OpenMP.docx
+++ b/5、OpenMP.docx
@@ -3,24 +3,354 @@
 <w:document xmlns:wpc="http://schemas.microsoft.com/office/word/2010/wordprocessingCanvas" xmlns:mc="http://schemas.openxmlformats.org/markup-compatibility/2006" xmlns:o="urn:schemas-microsoft-com:office:office" xmlns:r="http://schemas.openxmlformats.org/officeDocument/2006/relationships" xmlns:m="http://schemas.openxmlformats.org/officeDocument/2006/math" xmlns:v="urn:schemas-microsoft-com:vml" xmlns:wp14="http://schemas.microsoft.com/office/word/2010/wordprocessingDrawing" xmlns:wp="http://schemas.openxmlformats.org/drawingml/2006/wordprocessingDrawing" xmlns:w10="urn:schemas-microsoft-com:office:word" xmlns:w="http://schemas.openxmlformats.org/wordprocessingml/2006/main" xmlns:w14="http://schemas.microsoft.com/office/word/2010/wordml" xmlns:w15="http://schemas.microsoft.com/office/word/2012/wordml" xmlns:wpg="http://schemas.microsoft.com/office/word/2010/wordprocessingGroup" xmlns:wpi="http://schemas.microsoft.com/office/word/2010/wordprocessingInk" xmlns:wne="http://schemas.microsoft.com/office/word/2006/wordml" xmlns:wps="http://schemas.microsoft.com/office/word/2010/wordprocessingShape" mc:Ignorable="w14 w15 wp14">
   <w:body>
     <w:p>
-      <w:r>
-        <w:rPr>
-          <w:rFonts w:hint="eastAsia"/>
-        </w:rPr>
-        <w:t>#</w:t>
-      </w:r>
-      <w:r>
-        <w:t xml:space="preserve"> include</w:t>
-      </w:r>
+      <w:pPr>
+        <w:rPr>
+          <w:rFonts w:hint="eastAsia"/>
+        </w:rPr>
+      </w:pPr>
+      <w:r>
+        <w:t>5</w:t>
+      </w:r>
+      <w:r>
+        <w:rPr>
+          <w:rFonts w:hint="eastAsia"/>
+        </w:rPr>
+        <w:t>、</w:t>
+      </w:r>
+      <w:r>
+        <w:t>OpenMP</w:t>
+      </w:r>
+      <w:r>
+        <w:rPr>
+          <w:rFonts w:hint="eastAsia"/>
+        </w:rPr>
+        <w:t>、</w:t>
+      </w:r>
+      <w:r>
+        <w:t>移植</w:t>
+      </w:r>
+      <w:bookmarkStart w:id="0" w:name="_GoBack"/>
+      <w:bookmarkEnd w:id="0"/>
     </w:p>
+    <w:p/>
+    <w:p>
+      <w:r>
+        <w:t>OpenMP</w:t>
+      </w:r>
+      <w:r>
+        <w:t>是一种</w:t>
+      </w:r>
+      <w:r>
+        <w:t>开放标准的编译器并行化指导方案</w:t>
+      </w:r>
+      <w:r>
+        <w:rPr>
+          <w:rFonts w:hint="eastAsia"/>
+        </w:rPr>
+        <w:t>，只需在一些合适的地方输入预编译指令，就可以暗示编译器在共享内存的多处理器系统上自动产生并行化的代码。</w:t>
+      </w:r>
+      <w:r>
+        <w:rPr>
+          <w:rFonts w:hint="eastAsia"/>
+        </w:rPr>
+        <w:t>在一些串行的代码上应用</w:t>
+      </w:r>
+      <w:r>
+        <w:rPr>
+          <w:rFonts w:hint="eastAsia"/>
+        </w:rPr>
+        <w:t>#pragma</w:t>
+      </w:r>
+      <w:r>
+        <w:t xml:space="preserve"> omp</w:t>
+      </w:r>
+      <w:r>
+        <w:t>编译</w:t>
+      </w:r>
+      <w:r>
+        <w:t>指令表明意图</w:t>
+      </w:r>
+      <w:r>
+        <w:rPr>
+          <w:rFonts w:hint="eastAsia"/>
+        </w:rPr>
+        <w:t>，即可令代码多线程并行执行。</w:t>
+      </w:r>
+      <w:r>
+        <w:rPr>
+          <w:rFonts w:hint="eastAsia"/>
+        </w:rPr>
+        <w:t>新一代手机</w:t>
+      </w:r>
+      <w:r>
+        <w:rPr>
+          <w:rFonts w:hint="eastAsia"/>
+        </w:rPr>
+        <w:t>ARM</w:t>
+      </w:r>
+      <w:r>
+        <w:rPr>
+          <w:rFonts w:hint="eastAsia"/>
+        </w:rPr>
+        <w:t>处理器是多核的，属于共享内存的多处理器系统，</w:t>
+      </w:r>
+      <w:r>
+        <w:rPr>
+          <w:rFonts w:hint="eastAsia"/>
+        </w:rPr>
+        <w:t>C++</w:t>
+      </w:r>
+      <w:r>
+        <w:rPr>
+          <w:rFonts w:hint="eastAsia"/>
+        </w:rPr>
+        <w:t>写成的</w:t>
+      </w:r>
+      <w:r>
+        <w:rPr>
+          <w:rFonts w:hint="eastAsia"/>
+        </w:rPr>
+        <w:t>Caffe</w:t>
+      </w:r>
+      <w:r>
+        <w:rPr>
+          <w:rFonts w:hint="eastAsia"/>
+        </w:rPr>
+        <w:t>在</w:t>
+      </w:r>
+      <w:r>
+        <w:rPr>
+          <w:rFonts w:hint="eastAsia"/>
+        </w:rPr>
+        <w:t>ARM</w:t>
+      </w:r>
+      <w:r>
+        <w:rPr>
+          <w:rFonts w:hint="eastAsia"/>
+        </w:rPr>
+        <w:t>上可以被</w:t>
+      </w:r>
+      <w:r>
+        <w:rPr>
+          <w:rFonts w:hint="eastAsia"/>
+        </w:rPr>
+        <w:t>OpenMP</w:t>
+      </w:r>
+      <w:r>
+        <w:rPr>
+          <w:rFonts w:hint="eastAsia"/>
+        </w:rPr>
+        <w:t>并行优化。</w:t>
+      </w:r>
+    </w:p>
+    <w:p/>
     <w:p>
       <w:pPr>
         <w:rPr>
           <w:rFonts w:hint="eastAsia"/>
         </w:rPr>
       </w:pPr>
-      <w:bookmarkStart w:id="0" w:name="_GoBack"/>
-      <w:bookmarkEnd w:id="0"/>
+      <w:r>
+        <w:t>手机</w:t>
+      </w:r>
+      <w:r>
+        <w:t>安卓系统的应用开发语言是</w:t>
+      </w:r>
+      <w:r>
+        <w:t>Java</w:t>
+      </w:r>
+      <w:r>
+        <w:rPr>
+          <w:rFonts w:hint="eastAsia"/>
+        </w:rPr>
+        <w:t>，</w:t>
+      </w:r>
+      <w:r>
+        <w:t>C++</w:t>
+      </w:r>
+      <w:r>
+        <w:t>写成的代码</w:t>
+      </w:r>
+      <w:r>
+        <w:t>需要</w:t>
+      </w:r>
+      <w:r>
+        <w:t>借助安卓开发套件</w:t>
+      </w:r>
+      <w:r>
+        <w:t>NDK</w:t>
+      </w:r>
+      <w:r>
+        <w:rPr>
+          <w:rFonts w:hint="eastAsia"/>
+        </w:rPr>
+        <w:t>，</w:t>
+      </w:r>
+      <w:r>
+        <w:t>编译成</w:t>
+      </w:r>
+      <w:r>
+        <w:t>动态</w:t>
+      </w:r>
+      <w:r>
+        <w:t>库</w:t>
+      </w:r>
+      <w:r>
+        <w:rPr>
+          <w:rFonts w:hint="eastAsia"/>
+        </w:rPr>
+        <w:t>，</w:t>
+      </w:r>
+      <w:r>
+        <w:t>在</w:t>
+      </w:r>
+      <w:r>
+        <w:t>Java</w:t>
+      </w:r>
+      <w:r>
+        <w:t>中封装为</w:t>
+      </w:r>
+      <w:r>
+        <w:t>native</w:t>
+      </w:r>
+      <w:r>
+        <w:t>接口使用</w:t>
+      </w:r>
+      <w:r>
+        <w:rPr>
+          <w:rFonts w:hint="eastAsia"/>
+        </w:rPr>
+        <w:t>。</w:t>
+      </w:r>
+      <w:r>
+        <w:t>Caffe</w:t>
+      </w:r>
+      <w:r>
+        <w:t>官方没有对</w:t>
+      </w:r>
+      <w:r>
+        <w:t>ARM</w:t>
+      </w:r>
+      <w:r>
+        <w:t>架构和对</w:t>
+      </w:r>
+      <w:r>
+        <w:t>安卓系统的支持</w:t>
+      </w:r>
+      <w:r>
+        <w:rPr>
+          <w:rFonts w:hint="eastAsia"/>
+        </w:rPr>
+        <w:t>，</w:t>
+      </w:r>
+      <w:r>
+        <w:rPr>
+          <w:rFonts w:hint="eastAsia"/>
+        </w:rPr>
+        <w:t>本文借助</w:t>
+      </w:r>
+      <w:r>
+        <w:rPr>
+          <w:rFonts w:hint="eastAsia"/>
+        </w:rPr>
+        <w:t>GitHub</w:t>
+      </w:r>
+      <w:r>
+        <w:rPr>
+          <w:rFonts w:hint="eastAsia"/>
+        </w:rPr>
+        <w:t>的第三方项目【</w:t>
+      </w:r>
+      <w:r>
+        <w:rPr>
+          <w:rFonts w:hint="eastAsia"/>
+        </w:rPr>
+        <w:t>caffe-</w:t>
+      </w:r>
+      <w:r>
+        <w:t>for</w:t>
+      </w:r>
+      <w:r>
+        <w:rPr>
+          <w:rFonts w:hint="eastAsia"/>
+        </w:rPr>
+        <w:t>-</w:t>
+      </w:r>
+      <w:r>
+        <w:t>Android</w:t>
+      </w:r>
+      <w:r>
+        <w:rPr>
+          <w:rFonts w:hint="eastAsia"/>
+        </w:rPr>
+        <w:t>】进行移植</w:t>
+      </w:r>
+      <w:r>
+        <w:rPr>
+          <w:rFonts w:hint="eastAsia"/>
+        </w:rPr>
+        <w:t>，通过</w:t>
+      </w:r>
+      <w:r>
+        <w:rPr>
+          <w:rFonts w:hint="eastAsia"/>
+        </w:rPr>
+        <w:t>脚本</w:t>
+      </w:r>
+      <w:r>
+        <w:rPr>
+          <w:rFonts w:hint="eastAsia"/>
+        </w:rPr>
+        <w:t>指导编译器使用合适的套件，</w:t>
+      </w:r>
+      <w:r>
+        <w:rPr>
+          <w:rFonts w:hint="eastAsia"/>
+        </w:rPr>
+        <w:t>将</w:t>
+      </w:r>
+      <w:r>
+        <w:rPr>
+          <w:rFonts w:hint="eastAsia"/>
+        </w:rPr>
+        <w:t>Caffe</w:t>
+      </w:r>
+      <w:r>
+        <w:rPr>
+          <w:rFonts w:hint="eastAsia"/>
+        </w:rPr>
+        <w:t>以及其依赖库</w:t>
+      </w:r>
+      <w:r>
+        <w:rPr>
+          <w:rFonts w:hint="eastAsia"/>
+        </w:rPr>
+        <w:t>编译成</w:t>
+      </w:r>
+      <w:r>
+        <w:rPr>
+          <w:rFonts w:hint="eastAsia"/>
+        </w:rPr>
+        <w:t>指定</w:t>
+      </w:r>
+      <w:r>
+        <w:rPr>
+          <w:rFonts w:hint="eastAsia"/>
+        </w:rPr>
+        <w:t>架构</w:t>
+      </w:r>
+      <w:r>
+        <w:rPr>
+          <w:rFonts w:hint="eastAsia"/>
+        </w:rPr>
+        <w:t>、指定安卓版本</w:t>
+      </w:r>
+      <w:r>
+        <w:rPr>
+          <w:rFonts w:hint="eastAsia"/>
+        </w:rPr>
+        <w:t>的库。</w:t>
+      </w:r>
     </w:p>
     <w:sectPr>
       <w:pgSz w:w="11906" w:h="16838"/>

</xml_diff>